<commit_message>
Doc 06 e 07 atualizado
</commit_message>
<xml_diff>
--- a/doc/Documentação MicroServiços/02 -  Basket.API+redis/06 - Criar basketcontroller class for Basket.API Microservice.docx
+++ b/doc/Documentação MicroServiços/02 -  Basket.API+redis/06 - Criar basketcontroller class for Basket.API Microservice.docx
@@ -182,16 +182,8 @@
         <w:rPr>
           <w:lang w:val="en-US"/>
         </w:rPr>
-        <w:t xml:space="preserve"> </w:t>
-      </w:r>
-      <w:proofErr w:type="gramStart"/>
-      <w:r>
-        <w:rPr>
-          <w:lang w:val="en-US"/>
-        </w:rPr>
-        <w:t>.....</w:t>
-      </w:r>
-      <w:proofErr w:type="gramEnd"/>
+        <w:t xml:space="preserve"> .....</w:t>
+      </w:r>
     </w:p>
     <w:p>
       <w:pPr>
@@ -229,7 +221,6 @@
         <w:t xml:space="preserve"> um extend * </w:t>
       </w:r>
       <w:proofErr w:type="spellStart"/>
-      <w:proofErr w:type="gramStart"/>
       <w:r>
         <w:rPr>
           <w:lang w:val="en-US"/>
@@ -241,14 +232,7 @@
         <w:rPr>
           <w:lang w:val="en-US"/>
         </w:rPr>
-        <w:t xml:space="preserve"> :</w:t>
-      </w:r>
-      <w:proofErr w:type="gramEnd"/>
-      <w:r>
-        <w:rPr>
-          <w:lang w:val="en-US"/>
-        </w:rPr>
-        <w:t xml:space="preserve"> </w:t>
+        <w:t xml:space="preserve"> : </w:t>
       </w:r>
       <w:proofErr w:type="spellStart"/>
       <w:r>
@@ -282,6 +266,7 @@
       </w:pPr>
       <w:r>
         <w:rPr>
+          <w:noProof/>
           <w:lang w:val="en-US"/>
         </w:rPr>
         <w:drawing>
@@ -460,70 +445,68 @@
         </w:rPr>
         <w:t xml:space="preserve">* </w:t>
       </w:r>
-      <w:proofErr w:type="gramStart"/>
       <w:r>
         <w:rPr>
           <w:sz w:val="18"/>
           <w:szCs w:val="18"/>
           <w:lang w:val="en-US"/>
         </w:rPr>
-        <w:t>public</w:t>
-      </w:r>
-      <w:proofErr w:type="gramEnd"/>
+        <w:t xml:space="preserve">public </w:t>
+      </w:r>
+      <w:proofErr w:type="spellStart"/>
       <w:r>
         <w:rPr>
           <w:sz w:val="18"/>
           <w:szCs w:val="18"/>
           <w:lang w:val="en-US"/>
         </w:rPr>
-        <w:t xml:space="preserve"> </w:t>
-      </w:r>
-      <w:proofErr w:type="spellStart"/>
+        <w:t>BasketController</w:t>
+      </w:r>
+      <w:proofErr w:type="spellEnd"/>
       <w:r>
         <w:rPr>
           <w:sz w:val="18"/>
           <w:szCs w:val="18"/>
           <w:lang w:val="en-US"/>
         </w:rPr>
-        <w:t>BasketController</w:t>
-      </w:r>
-      <w:proofErr w:type="spellEnd"/>
+        <w:t xml:space="preserve"> (</w:t>
+      </w:r>
+      <w:proofErr w:type="spellStart"/>
       <w:r>
         <w:rPr>
           <w:sz w:val="18"/>
           <w:szCs w:val="18"/>
           <w:lang w:val="en-US"/>
         </w:rPr>
-        <w:t xml:space="preserve"> (</w:t>
-      </w:r>
-      <w:proofErr w:type="spellStart"/>
+        <w:t>IBasketRepository</w:t>
+      </w:r>
+      <w:proofErr w:type="spellEnd"/>
       <w:r>
         <w:rPr>
           <w:sz w:val="18"/>
           <w:szCs w:val="18"/>
           <w:lang w:val="en-US"/>
         </w:rPr>
-        <w:t>IBasketRepository</w:t>
-      </w:r>
-      <w:proofErr w:type="spellEnd"/>
-      <w:r>
+        <w:t xml:space="preserve"> repository)</w:t>
+      </w:r>
+    </w:p>
+    <w:p>
+      <w:pPr>
+        <w:spacing w:after="0"/>
         <w:rPr>
           <w:sz w:val="18"/>
           <w:szCs w:val="18"/>
           <w:lang w:val="en-US"/>
         </w:rPr>
-        <w:t xml:space="preserve"> repository)</w:t>
-      </w:r>
-    </w:p>
-    <w:p>
-      <w:pPr>
-        <w:spacing w:after="0"/>
+      </w:pPr>
+      <w:r>
         <w:rPr>
           <w:sz w:val="18"/>
           <w:szCs w:val="18"/>
           <w:lang w:val="en-US"/>
         </w:rPr>
-      </w:pPr>
+        <w:tab/>
+      </w:r>
       <w:r>
         <w:rPr>
           <w:sz w:val="18"/>
@@ -531,26 +514,26 @@
           <w:lang w:val="en-US"/>
         </w:rPr>
         <w:tab/>
-      </w:r>
-      <w:r>
+        <w:t>{</w:t>
+      </w:r>
+    </w:p>
+    <w:p>
+      <w:pPr>
+        <w:spacing w:after="0"/>
         <w:rPr>
           <w:sz w:val="18"/>
           <w:szCs w:val="18"/>
           <w:lang w:val="en-US"/>
         </w:rPr>
-        <w:tab/>
-        <w:t>{</w:t>
-      </w:r>
-    </w:p>
-    <w:p>
-      <w:pPr>
-        <w:spacing w:after="0"/>
+      </w:pPr>
+      <w:r>
         <w:rPr>
           <w:sz w:val="18"/>
           <w:szCs w:val="18"/>
           <w:lang w:val="en-US"/>
         </w:rPr>
-      </w:pPr>
+        <w:tab/>
+      </w:r>
       <w:r>
         <w:rPr>
           <w:sz w:val="18"/>
@@ -573,100 +556,74 @@
           <w:szCs w:val="18"/>
           <w:lang w:val="en-US"/>
         </w:rPr>
-        <w:tab/>
-      </w:r>
+        <w:t xml:space="preserve">_repository = repository ??  throw new </w:t>
+      </w:r>
+      <w:proofErr w:type="spellStart"/>
       <w:r>
         <w:rPr>
           <w:sz w:val="18"/>
           <w:szCs w:val="18"/>
           <w:lang w:val="en-US"/>
         </w:rPr>
-        <w:t xml:space="preserve">_repository = </w:t>
-      </w:r>
-      <w:proofErr w:type="gramStart"/>
+        <w:t>ArgumentNullException</w:t>
+      </w:r>
+      <w:proofErr w:type="spellEnd"/>
       <w:r>
         <w:rPr>
           <w:sz w:val="18"/>
           <w:szCs w:val="18"/>
           <w:lang w:val="en-US"/>
         </w:rPr>
-        <w:t>repository ??</w:t>
-      </w:r>
-      <w:proofErr w:type="gramEnd"/>
+        <w:t>(</w:t>
+      </w:r>
+      <w:proofErr w:type="spellStart"/>
       <w:r>
         <w:rPr>
           <w:sz w:val="18"/>
           <w:szCs w:val="18"/>
           <w:lang w:val="en-US"/>
         </w:rPr>
-        <w:t xml:space="preserve">  throw new </w:t>
-      </w:r>
-      <w:proofErr w:type="spellStart"/>
+        <w:t>nameof</w:t>
+      </w:r>
+      <w:proofErr w:type="spellEnd"/>
       <w:r>
         <w:rPr>
           <w:sz w:val="18"/>
           <w:szCs w:val="18"/>
           <w:lang w:val="en-US"/>
         </w:rPr>
-        <w:t>ArgumentNullException</w:t>
-      </w:r>
-      <w:proofErr w:type="spellEnd"/>
-      <w:r>
+        <w:t>(repository));</w:t>
+      </w:r>
+    </w:p>
+    <w:p>
+      <w:pPr>
+        <w:spacing w:after="0"/>
         <w:rPr>
           <w:sz w:val="18"/>
           <w:szCs w:val="18"/>
-          <w:lang w:val="en-US"/>
-        </w:rPr>
-        <w:t>(</w:t>
-      </w:r>
-      <w:proofErr w:type="spellStart"/>
+        </w:rPr>
+      </w:pPr>
       <w:r>
         <w:rPr>
           <w:sz w:val="18"/>
           <w:szCs w:val="18"/>
           <w:lang w:val="en-US"/>
         </w:rPr>
-        <w:t>nameof</w:t>
-      </w:r>
-      <w:proofErr w:type="spellEnd"/>
+        <w:tab/>
+      </w:r>
       <w:r>
         <w:rPr>
           <w:sz w:val="18"/>
           <w:szCs w:val="18"/>
           <w:lang w:val="en-US"/>
         </w:rPr>
-        <w:t>(repository));</w:t>
-      </w:r>
-    </w:p>
-    <w:p>
-      <w:pPr>
-        <w:spacing w:after="0"/>
+        <w:tab/>
+      </w:r>
+      <w:r>
         <w:rPr>
           <w:sz w:val="18"/>
           <w:szCs w:val="18"/>
         </w:rPr>
-      </w:pPr>
-      <w:r>
-        <w:rPr>
-          <w:sz w:val="18"/>
-          <w:szCs w:val="18"/>
-          <w:lang w:val="en-US"/>
-        </w:rPr>
-        <w:tab/>
-      </w:r>
-      <w:r>
-        <w:rPr>
-          <w:sz w:val="18"/>
-          <w:szCs w:val="18"/>
-          <w:lang w:val="en-US"/>
-        </w:rPr>
-        <w:tab/>
-      </w:r>
-      <w:r>
-        <w:rPr>
-          <w:sz w:val="18"/>
-          <w:szCs w:val="18"/>
-        </w:rPr>
         <w:t>}</w:t>
       </w:r>
     </w:p>
@@ -875,21 +832,7 @@
           <w:lang w:val="en-US"/>
         </w:rPr>
         <w:tab/>
-        <w:t xml:space="preserve"> [ProducesResponseType(</w:t>
-      </w:r>
-      <w:proofErr w:type="gramStart"/>
-      <w:r>
-        <w:rPr>
-          <w:lang w:val="en-US"/>
-        </w:rPr>
-        <w:t>typeof(</w:t>
-      </w:r>
-      <w:proofErr w:type="gramEnd"/>
-      <w:r>
-        <w:rPr>
-          <w:lang w:val="en-US"/>
-        </w:rPr>
-        <w:t>ShoppingCart),(int)HttpStatusCode.OK)]</w:t>
+        <w:t xml:space="preserve"> [ProducesResponseType(typeof(ShoppingCart),(int)HttpStatusCode.OK)]</w:t>
       </w:r>
     </w:p>
     <w:p>
@@ -941,7 +884,6 @@
         <w:t xml:space="preserve">&gt;&gt; </w:t>
       </w:r>
       <w:proofErr w:type="spellStart"/>
-      <w:proofErr w:type="gramStart"/>
       <w:r>
         <w:rPr>
           <w:lang w:val="en-US"/>
@@ -953,15 +895,84 @@
         <w:rPr>
           <w:lang w:val="en-US"/>
         </w:rPr>
+        <w:t xml:space="preserve">(string </w:t>
+      </w:r>
+      <w:proofErr w:type="spellStart"/>
+      <w:r>
+        <w:rPr>
+          <w:lang w:val="en-US"/>
+        </w:rPr>
+        <w:t>userName</w:t>
+      </w:r>
+      <w:proofErr w:type="spellEnd"/>
+      <w:r>
+        <w:rPr>
+          <w:lang w:val="en-US"/>
+        </w:rPr>
+        <w:t>)</w:t>
+      </w:r>
+    </w:p>
+    <w:p>
+      <w:pPr>
+        <w:spacing w:after="0"/>
+        <w:rPr>
+          <w:lang w:val="en-US"/>
+        </w:rPr>
+      </w:pPr>
+      <w:r>
+        <w:rPr>
+          <w:lang w:val="en-US"/>
+        </w:rPr>
+        <w:tab/>
+      </w:r>
+      <w:r>
+        <w:rPr>
+          <w:lang w:val="en-US"/>
+        </w:rPr>
+        <w:tab/>
+        <w:t>{</w:t>
+      </w:r>
+    </w:p>
+    <w:p>
+      <w:pPr>
+        <w:spacing w:after="0"/>
+        <w:rPr>
+          <w:lang w:val="en-US"/>
+        </w:rPr>
+      </w:pPr>
+      <w:r>
+        <w:rPr>
+          <w:lang w:val="en-US"/>
+        </w:rPr>
+        <w:tab/>
+      </w:r>
+      <w:r>
+        <w:rPr>
+          <w:lang w:val="en-US"/>
+        </w:rPr>
+        <w:tab/>
+      </w:r>
+      <w:r>
+        <w:rPr>
+          <w:lang w:val="en-US"/>
+        </w:rPr>
+        <w:tab/>
+        <w:t>var basket =  await _</w:t>
+      </w:r>
+      <w:proofErr w:type="spellStart"/>
+      <w:r>
+        <w:rPr>
+          <w:lang w:val="en-US"/>
+        </w:rPr>
+        <w:t>repository.GetBasket</w:t>
+      </w:r>
+      <w:proofErr w:type="spellEnd"/>
+      <w:r>
+        <w:rPr>
+          <w:lang w:val="en-US"/>
+        </w:rPr>
         <w:t>(</w:t>
       </w:r>
-      <w:proofErr w:type="gramEnd"/>
-      <w:r>
-        <w:rPr>
-          <w:lang w:val="en-US"/>
-        </w:rPr>
-        <w:t xml:space="preserve">string </w:t>
-      </w:r>
       <w:proofErr w:type="spellStart"/>
       <w:r>
         <w:rPr>
@@ -974,66 +985,527 @@
         <w:rPr>
           <w:lang w:val="en-US"/>
         </w:rPr>
+        <w:t>);</w:t>
+      </w:r>
+    </w:p>
+    <w:p>
+      <w:pPr>
+        <w:spacing w:after="0"/>
+        <w:rPr>
+          <w:lang w:val="en-US"/>
+        </w:rPr>
+      </w:pPr>
+      <w:r>
+        <w:rPr>
+          <w:lang w:val="en-US"/>
+        </w:rPr>
+        <w:tab/>
+      </w:r>
+      <w:r>
+        <w:rPr>
+          <w:lang w:val="en-US"/>
+        </w:rPr>
+        <w:tab/>
+      </w:r>
+      <w:r>
+        <w:rPr>
+          <w:lang w:val="en-US"/>
+        </w:rPr>
+        <w:tab/>
+        <w:t xml:space="preserve">return Ok(basket ?? new </w:t>
+      </w:r>
+      <w:proofErr w:type="spellStart"/>
+      <w:r>
+        <w:rPr>
+          <w:lang w:val="en-US"/>
+        </w:rPr>
+        <w:t>ShoppingCart</w:t>
+      </w:r>
+      <w:proofErr w:type="spellEnd"/>
+      <w:r>
+        <w:rPr>
+          <w:lang w:val="en-US"/>
+        </w:rPr>
+        <w:t>(</w:t>
+      </w:r>
+      <w:proofErr w:type="spellStart"/>
+      <w:r>
+        <w:rPr>
+          <w:lang w:val="en-US"/>
+        </w:rPr>
+        <w:t>userName</w:t>
+      </w:r>
+      <w:proofErr w:type="spellEnd"/>
+      <w:r>
+        <w:rPr>
+          <w:lang w:val="en-US"/>
+        </w:rPr>
+        <w:t>));</w:t>
+      </w:r>
+    </w:p>
+    <w:p>
+      <w:pPr>
+        <w:spacing w:after="0"/>
+        <w:rPr>
+          <w:lang w:val="en-US"/>
+        </w:rPr>
+      </w:pPr>
+      <w:r>
+        <w:rPr>
+          <w:lang w:val="en-US"/>
+        </w:rPr>
+        <w:tab/>
+      </w:r>
+      <w:r>
+        <w:rPr>
+          <w:lang w:val="en-US"/>
+        </w:rPr>
+        <w:tab/>
+        <w:t>}</w:t>
+      </w:r>
+    </w:p>
+    <w:p>
+      <w:pPr>
+        <w:autoSpaceDE w:val="0"/>
+        <w:autoSpaceDN w:val="0"/>
+        <w:adjustRightInd w:val="0"/>
+        <w:spacing w:after="0" w:line="240" w:lineRule="auto"/>
+        <w:rPr>
+          <w:lang w:val="en-US"/>
+        </w:rPr>
+      </w:pPr>
+    </w:p>
+    <w:p>
+      <w:pPr>
+        <w:autoSpaceDE w:val="0"/>
+        <w:autoSpaceDN w:val="0"/>
+        <w:adjustRightInd w:val="0"/>
+        <w:spacing w:after="0" w:line="240" w:lineRule="auto"/>
+        <w:rPr>
+          <w:rFonts w:ascii="Consolas" w:hAnsi="Consolas" w:cs="Consolas"/>
+          <w:color w:val="000000"/>
+          <w:sz w:val="19"/>
+          <w:szCs w:val="19"/>
+          <w:lang w:val="en-US"/>
+        </w:rPr>
+      </w:pPr>
+      <w:r>
+        <w:rPr>
+          <w:rFonts w:ascii="Consolas" w:hAnsi="Consolas" w:cs="Consolas"/>
+          <w:color w:val="000000"/>
+          <w:sz w:val="19"/>
+          <w:szCs w:val="19"/>
+          <w:lang w:val="en-US"/>
+        </w:rPr>
+        <w:t>[</w:t>
+      </w:r>
+      <w:proofErr w:type="spellStart"/>
+      <w:r>
+        <w:rPr>
+          <w:rFonts w:ascii="Consolas" w:hAnsi="Consolas" w:cs="Consolas"/>
+          <w:color w:val="000000"/>
+          <w:sz w:val="19"/>
+          <w:szCs w:val="19"/>
+          <w:lang w:val="en-US"/>
+        </w:rPr>
+        <w:t>HttpPost</w:t>
+      </w:r>
+      <w:proofErr w:type="spellEnd"/>
+      <w:r>
+        <w:rPr>
+          <w:rFonts w:ascii="Consolas" w:hAnsi="Consolas" w:cs="Consolas"/>
+          <w:color w:val="000000"/>
+          <w:sz w:val="19"/>
+          <w:szCs w:val="19"/>
+          <w:lang w:val="en-US"/>
+        </w:rPr>
+        <w:t>]</w:t>
+      </w:r>
+    </w:p>
+    <w:p>
+      <w:pPr>
+        <w:autoSpaceDE w:val="0"/>
+        <w:autoSpaceDN w:val="0"/>
+        <w:adjustRightInd w:val="0"/>
+        <w:spacing w:after="0" w:line="240" w:lineRule="auto"/>
+        <w:rPr>
+          <w:rFonts w:ascii="Consolas" w:hAnsi="Consolas" w:cs="Consolas"/>
+          <w:color w:val="000000"/>
+          <w:sz w:val="19"/>
+          <w:szCs w:val="19"/>
+          <w:lang w:val="en-US"/>
+        </w:rPr>
+      </w:pPr>
+      <w:r>
+        <w:rPr>
+          <w:rFonts w:ascii="Consolas" w:hAnsi="Consolas" w:cs="Consolas"/>
+          <w:color w:val="000000"/>
+          <w:sz w:val="19"/>
+          <w:szCs w:val="19"/>
+          <w:lang w:val="en-US"/>
+        </w:rPr>
+        <w:t>[</w:t>
+      </w:r>
+      <w:proofErr w:type="spellStart"/>
+      <w:r>
+        <w:rPr>
+          <w:rFonts w:ascii="Consolas" w:hAnsi="Consolas" w:cs="Consolas"/>
+          <w:color w:val="000000"/>
+          <w:sz w:val="19"/>
+          <w:szCs w:val="19"/>
+          <w:lang w:val="en-US"/>
+        </w:rPr>
+        <w:t>ProducesResponseType</w:t>
+      </w:r>
+      <w:proofErr w:type="spellEnd"/>
+      <w:r>
+        <w:rPr>
+          <w:rFonts w:ascii="Consolas" w:hAnsi="Consolas" w:cs="Consolas"/>
+          <w:color w:val="000000"/>
+          <w:sz w:val="19"/>
+          <w:szCs w:val="19"/>
+          <w:lang w:val="en-US"/>
+        </w:rPr>
+        <w:t>(</w:t>
+      </w:r>
+      <w:proofErr w:type="spellStart"/>
+      <w:r>
+        <w:rPr>
+          <w:rFonts w:ascii="Consolas" w:hAnsi="Consolas" w:cs="Consolas"/>
+          <w:color w:val="0000FF"/>
+          <w:sz w:val="19"/>
+          <w:szCs w:val="19"/>
+          <w:lang w:val="en-US"/>
+        </w:rPr>
+        <w:t>typeof</w:t>
+      </w:r>
+      <w:proofErr w:type="spellEnd"/>
+      <w:r>
+        <w:rPr>
+          <w:rFonts w:ascii="Consolas" w:hAnsi="Consolas" w:cs="Consolas"/>
+          <w:color w:val="000000"/>
+          <w:sz w:val="19"/>
+          <w:szCs w:val="19"/>
+          <w:lang w:val="en-US"/>
+        </w:rPr>
+        <w:t>(</w:t>
+      </w:r>
+      <w:proofErr w:type="spellStart"/>
+      <w:r>
+        <w:rPr>
+          <w:rFonts w:ascii="Consolas" w:hAnsi="Consolas" w:cs="Consolas"/>
+          <w:color w:val="000000"/>
+          <w:sz w:val="19"/>
+          <w:szCs w:val="19"/>
+          <w:lang w:val="en-US"/>
+        </w:rPr>
+        <w:t>ShoppingCart</w:t>
+      </w:r>
+      <w:proofErr w:type="spellEnd"/>
+      <w:r>
+        <w:rPr>
+          <w:rFonts w:ascii="Consolas" w:hAnsi="Consolas" w:cs="Consolas"/>
+          <w:color w:val="000000"/>
+          <w:sz w:val="19"/>
+          <w:szCs w:val="19"/>
+          <w:lang w:val="en-US"/>
+        </w:rPr>
+        <w:t>), (</w:t>
+      </w:r>
+      <w:r>
+        <w:rPr>
+          <w:rFonts w:ascii="Consolas" w:hAnsi="Consolas" w:cs="Consolas"/>
+          <w:color w:val="0000FF"/>
+          <w:sz w:val="19"/>
+          <w:szCs w:val="19"/>
+          <w:lang w:val="en-US"/>
+        </w:rPr>
+        <w:t>int</w:t>
+      </w:r>
+      <w:r>
+        <w:rPr>
+          <w:rFonts w:ascii="Consolas" w:hAnsi="Consolas" w:cs="Consolas"/>
+          <w:color w:val="000000"/>
+          <w:sz w:val="19"/>
+          <w:szCs w:val="19"/>
+          <w:lang w:val="en-US"/>
+        </w:rPr>
         <w:t>)</w:t>
       </w:r>
-    </w:p>
-    <w:p>
-      <w:pPr>
-        <w:spacing w:after="0"/>
-        <w:rPr>
-          <w:lang w:val="en-US"/>
-        </w:rPr>
-      </w:pPr>
-      <w:r>
-        <w:rPr>
-          <w:lang w:val="en-US"/>
-        </w:rPr>
-        <w:tab/>
-      </w:r>
-      <w:r>
-        <w:rPr>
-          <w:lang w:val="en-US"/>
-        </w:rPr>
-        <w:tab/>
-        <w:t>{</w:t>
-      </w:r>
-    </w:p>
-    <w:p>
-      <w:pPr>
-        <w:spacing w:after="0"/>
-        <w:rPr>
-          <w:lang w:val="en-US"/>
-        </w:rPr>
-      </w:pPr>
-      <w:r>
-        <w:rPr>
-          <w:lang w:val="en-US"/>
-        </w:rPr>
-        <w:tab/>
-      </w:r>
-      <w:r>
-        <w:rPr>
-          <w:lang w:val="en-US"/>
-        </w:rPr>
-        <w:tab/>
-      </w:r>
-      <w:r>
-        <w:rPr>
-          <w:lang w:val="en-US"/>
-        </w:rPr>
-        <w:tab/>
-        <w:t xml:space="preserve">var basket </w:t>
-      </w:r>
-      <w:proofErr w:type="gramStart"/>
-      <w:r>
-        <w:rPr>
-          <w:lang w:val="en-US"/>
-        </w:rPr>
-        <w:t>=  await</w:t>
-      </w:r>
-      <w:proofErr w:type="gramEnd"/>
-      <w:r>
-        <w:rPr>
+      <w:proofErr w:type="spellStart"/>
+      <w:r>
+        <w:rPr>
+          <w:rFonts w:ascii="Consolas" w:hAnsi="Consolas" w:cs="Consolas"/>
+          <w:color w:val="000000"/>
+          <w:sz w:val="19"/>
+          <w:szCs w:val="19"/>
+          <w:lang w:val="en-US"/>
+        </w:rPr>
+        <w:t>HttpStatusCode.OK</w:t>
+      </w:r>
+      <w:proofErr w:type="spellEnd"/>
+      <w:r>
+        <w:rPr>
+          <w:rFonts w:ascii="Consolas" w:hAnsi="Consolas" w:cs="Consolas"/>
+          <w:color w:val="000000"/>
+          <w:sz w:val="19"/>
+          <w:szCs w:val="19"/>
+          <w:lang w:val="en-US"/>
+        </w:rPr>
+        <w:t>)]</w:t>
+      </w:r>
+    </w:p>
+    <w:p>
+      <w:pPr>
+        <w:autoSpaceDE w:val="0"/>
+        <w:autoSpaceDN w:val="0"/>
+        <w:adjustRightInd w:val="0"/>
+        <w:spacing w:after="0" w:line="240" w:lineRule="auto"/>
+        <w:rPr>
+          <w:rFonts w:ascii="Consolas" w:hAnsi="Consolas" w:cs="Consolas"/>
+          <w:color w:val="000000"/>
+          <w:sz w:val="19"/>
+          <w:szCs w:val="19"/>
+          <w:u w:val="single"/>
+          <w:lang w:val="en-US"/>
+        </w:rPr>
+      </w:pPr>
+      <w:r>
+        <w:rPr>
+          <w:rFonts w:ascii="Consolas" w:hAnsi="Consolas" w:cs="Consolas"/>
+          <w:color w:val="0000FF"/>
+          <w:sz w:val="19"/>
+          <w:szCs w:val="19"/>
+          <w:lang w:val="en-US"/>
+        </w:rPr>
+        <w:t>public</w:t>
+      </w:r>
+      <w:r>
+        <w:rPr>
+          <w:rFonts w:ascii="Consolas" w:hAnsi="Consolas" w:cs="Consolas"/>
+          <w:color w:val="000000"/>
+          <w:sz w:val="19"/>
+          <w:szCs w:val="19"/>
+          <w:lang w:val="en-US"/>
+        </w:rPr>
+        <w:t xml:space="preserve"> </w:t>
+      </w:r>
+      <w:r>
+        <w:rPr>
+          <w:rFonts w:ascii="Consolas" w:hAnsi="Consolas" w:cs="Consolas"/>
+          <w:color w:val="0000FF"/>
+          <w:sz w:val="19"/>
+          <w:szCs w:val="19"/>
+          <w:lang w:val="en-US"/>
+        </w:rPr>
+        <w:t>async</w:t>
+      </w:r>
+      <w:r>
+        <w:rPr>
+          <w:rFonts w:ascii="Consolas" w:hAnsi="Consolas" w:cs="Consolas"/>
+          <w:color w:val="000000"/>
+          <w:sz w:val="19"/>
+          <w:szCs w:val="19"/>
+          <w:lang w:val="en-US"/>
+        </w:rPr>
+        <w:t xml:space="preserve"> Task&lt;</w:t>
+      </w:r>
+      <w:proofErr w:type="spellStart"/>
+      <w:r>
+        <w:rPr>
+          <w:rFonts w:ascii="Consolas" w:hAnsi="Consolas" w:cs="Consolas"/>
+          <w:color w:val="000000"/>
+          <w:sz w:val="19"/>
+          <w:szCs w:val="19"/>
+          <w:lang w:val="en-US"/>
+        </w:rPr>
+        <w:t>ActionResult</w:t>
+      </w:r>
+      <w:proofErr w:type="spellEnd"/>
+      <w:r>
+        <w:rPr>
+          <w:rFonts w:ascii="Consolas" w:hAnsi="Consolas" w:cs="Consolas"/>
+          <w:color w:val="000000"/>
+          <w:sz w:val="19"/>
+          <w:szCs w:val="19"/>
+          <w:lang w:val="en-US"/>
+        </w:rPr>
+        <w:t>&lt;</w:t>
+      </w:r>
+      <w:proofErr w:type="spellStart"/>
+      <w:r>
+        <w:rPr>
+          <w:rFonts w:ascii="Consolas" w:hAnsi="Consolas" w:cs="Consolas"/>
+          <w:color w:val="000000"/>
+          <w:sz w:val="19"/>
+          <w:szCs w:val="19"/>
+          <w:lang w:val="en-US"/>
+        </w:rPr>
+        <w:t>ShoppingCart</w:t>
+      </w:r>
+      <w:proofErr w:type="spellEnd"/>
+      <w:r>
+        <w:rPr>
+          <w:rFonts w:ascii="Consolas" w:hAnsi="Consolas" w:cs="Consolas"/>
+          <w:color w:val="000000"/>
+          <w:sz w:val="19"/>
+          <w:szCs w:val="19"/>
+          <w:lang w:val="en-US"/>
+        </w:rPr>
+        <w:t xml:space="preserve">&gt;&gt; </w:t>
+      </w:r>
+      <w:proofErr w:type="spellStart"/>
+      <w:r>
+        <w:rPr>
+          <w:rFonts w:ascii="Consolas" w:hAnsi="Consolas" w:cs="Consolas"/>
+          <w:color w:val="000000"/>
+          <w:sz w:val="19"/>
+          <w:szCs w:val="19"/>
+          <w:lang w:val="en-US"/>
+        </w:rPr>
+        <w:t>UpdateBasket</w:t>
+      </w:r>
+      <w:proofErr w:type="spellEnd"/>
+      <w:r>
+        <w:rPr>
+          <w:rFonts w:ascii="Consolas" w:hAnsi="Consolas" w:cs="Consolas"/>
+          <w:color w:val="000000"/>
+          <w:sz w:val="19"/>
+          <w:szCs w:val="19"/>
+          <w:lang w:val="en-US"/>
+        </w:rPr>
+        <w:t>([</w:t>
+      </w:r>
+      <w:proofErr w:type="spellStart"/>
+      <w:r>
+        <w:rPr>
+          <w:rFonts w:ascii="Consolas" w:hAnsi="Consolas" w:cs="Consolas"/>
+          <w:color w:val="000000"/>
+          <w:sz w:val="19"/>
+          <w:szCs w:val="19"/>
+          <w:lang w:val="en-US"/>
+        </w:rPr>
+        <w:t>FromBody</w:t>
+      </w:r>
+      <w:proofErr w:type="spellEnd"/>
+      <w:r>
+        <w:rPr>
+          <w:rFonts w:ascii="Consolas" w:hAnsi="Consolas" w:cs="Consolas"/>
+          <w:color w:val="000000"/>
+          <w:sz w:val="19"/>
+          <w:szCs w:val="19"/>
+          <w:lang w:val="en-US"/>
+        </w:rPr>
+        <w:t xml:space="preserve">] </w:t>
+      </w:r>
+      <w:proofErr w:type="spellStart"/>
+      <w:r>
+        <w:rPr>
+          <w:rFonts w:ascii="Consolas" w:hAnsi="Consolas" w:cs="Consolas"/>
+          <w:color w:val="000000"/>
+          <w:sz w:val="19"/>
+          <w:szCs w:val="19"/>
+          <w:lang w:val="en-US"/>
+        </w:rPr>
+        <w:t>ShoppingCart</w:t>
+      </w:r>
+      <w:proofErr w:type="spellEnd"/>
+      <w:r>
+        <w:rPr>
+          <w:rFonts w:ascii="Consolas" w:hAnsi="Consolas" w:cs="Consolas"/>
+          <w:color w:val="000000"/>
+          <w:sz w:val="19"/>
+          <w:szCs w:val="19"/>
+          <w:lang w:val="en-US"/>
+        </w:rPr>
+        <w:t xml:space="preserve"> basket)</w:t>
+      </w:r>
+    </w:p>
+    <w:p>
+      <w:pPr>
+        <w:autoSpaceDE w:val="0"/>
+        <w:autoSpaceDN w:val="0"/>
+        <w:adjustRightInd w:val="0"/>
+        <w:spacing w:after="0" w:line="240" w:lineRule="auto"/>
+        <w:rPr>
+          <w:rFonts w:ascii="Consolas" w:hAnsi="Consolas" w:cs="Consolas"/>
+          <w:color w:val="000000"/>
+          <w:sz w:val="19"/>
+          <w:szCs w:val="19"/>
+          <w:lang w:val="en-US"/>
+        </w:rPr>
+      </w:pPr>
+      <w:r>
+        <w:rPr>
+          <w:rFonts w:ascii="Consolas" w:hAnsi="Consolas" w:cs="Consolas"/>
+          <w:color w:val="000000"/>
+          <w:sz w:val="19"/>
+          <w:szCs w:val="19"/>
+          <w:lang w:val="en-US"/>
+        </w:rPr>
+        <w:t xml:space="preserve">        {</w:t>
+      </w:r>
+    </w:p>
+    <w:p>
+      <w:pPr>
+        <w:autoSpaceDE w:val="0"/>
+        <w:autoSpaceDN w:val="0"/>
+        <w:adjustRightInd w:val="0"/>
+        <w:spacing w:after="0" w:line="240" w:lineRule="auto"/>
+        <w:rPr>
+          <w:rFonts w:ascii="Consolas" w:hAnsi="Consolas" w:cs="Consolas"/>
+          <w:color w:val="000000"/>
+          <w:sz w:val="19"/>
+          <w:szCs w:val="19"/>
+          <w:lang w:val="en-US"/>
+        </w:rPr>
+      </w:pPr>
+      <w:r>
+        <w:rPr>
+          <w:rFonts w:ascii="Consolas" w:hAnsi="Consolas" w:cs="Consolas"/>
+          <w:color w:val="000000"/>
+          <w:sz w:val="19"/>
+          <w:szCs w:val="19"/>
+          <w:lang w:val="en-US"/>
+        </w:rPr>
+        <w:t xml:space="preserve">            </w:t>
+      </w:r>
+      <w:r>
+        <w:rPr>
+          <w:rFonts w:ascii="Consolas" w:hAnsi="Consolas" w:cs="Consolas"/>
+          <w:color w:val="0000FF"/>
+          <w:sz w:val="19"/>
+          <w:szCs w:val="19"/>
+          <w:lang w:val="en-US"/>
+        </w:rPr>
+        <w:t>return</w:t>
+      </w:r>
+      <w:r>
+        <w:rPr>
+          <w:rFonts w:ascii="Consolas" w:hAnsi="Consolas" w:cs="Consolas"/>
+          <w:color w:val="000000"/>
+          <w:sz w:val="19"/>
+          <w:szCs w:val="19"/>
+          <w:lang w:val="en-US"/>
+        </w:rPr>
+        <w:t xml:space="preserve"> Ok(</w:t>
+      </w:r>
+      <w:r>
+        <w:rPr>
+          <w:rFonts w:ascii="Consolas" w:hAnsi="Consolas" w:cs="Consolas"/>
+          <w:color w:val="0000FF"/>
+          <w:sz w:val="19"/>
+          <w:szCs w:val="19"/>
+          <w:lang w:val="en-US"/>
+        </w:rPr>
+        <w:t>await</w:t>
+      </w:r>
+      <w:r>
+        <w:rPr>
+          <w:rFonts w:ascii="Consolas" w:hAnsi="Consolas" w:cs="Consolas"/>
+          <w:color w:val="000000"/>
+          <w:sz w:val="19"/>
+          <w:szCs w:val="19"/>
           <w:lang w:val="en-US"/>
         </w:rPr>
         <w:t xml:space="preserve"> _</w:t>
@@ -1041,20 +1513,144 @@
       <w:proofErr w:type="spellStart"/>
       <w:r>
         <w:rPr>
-          <w:lang w:val="en-US"/>
-        </w:rPr>
-        <w:t>repository.GetBasket</w:t>
-      </w:r>
-      <w:proofErr w:type="spellEnd"/>
-      <w:r>
-        <w:rPr>
+          <w:rFonts w:ascii="Consolas" w:hAnsi="Consolas" w:cs="Consolas"/>
+          <w:color w:val="000000"/>
+          <w:sz w:val="19"/>
+          <w:szCs w:val="19"/>
+          <w:lang w:val="en-US"/>
+        </w:rPr>
+        <w:t>repository.UpdateBasket</w:t>
+      </w:r>
+      <w:proofErr w:type="spellEnd"/>
+      <w:r>
+        <w:rPr>
+          <w:rFonts w:ascii="Consolas" w:hAnsi="Consolas" w:cs="Consolas"/>
+          <w:color w:val="000000"/>
+          <w:sz w:val="19"/>
+          <w:szCs w:val="19"/>
+          <w:lang w:val="en-US"/>
+        </w:rPr>
+        <w:t>(basket));</w:t>
+      </w:r>
+    </w:p>
+    <w:p>
+      <w:pPr>
+        <w:autoSpaceDE w:val="0"/>
+        <w:autoSpaceDN w:val="0"/>
+        <w:adjustRightInd w:val="0"/>
+        <w:spacing w:after="0" w:line="240" w:lineRule="auto"/>
+        <w:rPr>
+          <w:rFonts w:ascii="Consolas" w:hAnsi="Consolas" w:cs="Consolas"/>
+          <w:color w:val="000000"/>
+          <w:sz w:val="19"/>
+          <w:szCs w:val="19"/>
+          <w:lang w:val="en-US"/>
+        </w:rPr>
+      </w:pPr>
+      <w:r>
+        <w:rPr>
+          <w:rFonts w:ascii="Consolas" w:hAnsi="Consolas" w:cs="Consolas"/>
+          <w:color w:val="000000"/>
+          <w:sz w:val="19"/>
+          <w:szCs w:val="19"/>
+          <w:lang w:val="en-US"/>
+        </w:rPr>
+        <w:t xml:space="preserve">        }</w:t>
+      </w:r>
+    </w:p>
+    <w:p>
+      <w:pPr>
+        <w:autoSpaceDE w:val="0"/>
+        <w:autoSpaceDN w:val="0"/>
+        <w:adjustRightInd w:val="0"/>
+        <w:spacing w:after="0" w:line="240" w:lineRule="auto"/>
+        <w:rPr>
+          <w:rFonts w:ascii="Consolas" w:hAnsi="Consolas" w:cs="Consolas"/>
+          <w:color w:val="000000"/>
+          <w:sz w:val="19"/>
+          <w:szCs w:val="19"/>
+          <w:lang w:val="en-US"/>
+        </w:rPr>
+      </w:pPr>
+    </w:p>
+    <w:p>
+      <w:pPr>
+        <w:autoSpaceDE w:val="0"/>
+        <w:autoSpaceDN w:val="0"/>
+        <w:adjustRightInd w:val="0"/>
+        <w:spacing w:after="0" w:line="240" w:lineRule="auto"/>
+        <w:rPr>
+          <w:rFonts w:ascii="Consolas" w:hAnsi="Consolas" w:cs="Consolas"/>
+          <w:color w:val="000000"/>
+          <w:sz w:val="19"/>
+          <w:szCs w:val="19"/>
+          <w:lang w:val="en-US"/>
+        </w:rPr>
+      </w:pPr>
+    </w:p>
+    <w:p>
+      <w:pPr>
+        <w:autoSpaceDE w:val="0"/>
+        <w:autoSpaceDN w:val="0"/>
+        <w:adjustRightInd w:val="0"/>
+        <w:spacing w:after="0" w:line="240" w:lineRule="auto"/>
+        <w:rPr>
+          <w:rFonts w:ascii="Consolas" w:hAnsi="Consolas" w:cs="Consolas"/>
+          <w:color w:val="000000"/>
+          <w:sz w:val="19"/>
+          <w:szCs w:val="19"/>
+          <w:lang w:val="en-US"/>
+        </w:rPr>
+      </w:pPr>
+      <w:r>
+        <w:rPr>
+          <w:rFonts w:ascii="Consolas" w:hAnsi="Consolas" w:cs="Consolas"/>
+          <w:color w:val="000000"/>
+          <w:sz w:val="19"/>
+          <w:szCs w:val="19"/>
+          <w:lang w:val="en-US"/>
+        </w:rPr>
+        <w:t>[</w:t>
+      </w:r>
+      <w:proofErr w:type="spellStart"/>
+      <w:r>
+        <w:rPr>
+          <w:rFonts w:ascii="Consolas" w:hAnsi="Consolas" w:cs="Consolas"/>
+          <w:color w:val="000000"/>
+          <w:sz w:val="19"/>
+          <w:szCs w:val="19"/>
+          <w:lang w:val="en-US"/>
+        </w:rPr>
+        <w:t>HttpDelete</w:t>
+      </w:r>
+      <w:proofErr w:type="spellEnd"/>
+      <w:r>
+        <w:rPr>
+          <w:rFonts w:ascii="Consolas" w:hAnsi="Consolas" w:cs="Consolas"/>
+          <w:color w:val="000000"/>
+          <w:sz w:val="19"/>
+          <w:szCs w:val="19"/>
           <w:lang w:val="en-US"/>
         </w:rPr>
         <w:t>(</w:t>
       </w:r>
-      <w:proofErr w:type="spellStart"/>
-      <w:r>
-        <w:rPr>
+      <w:r>
+        <w:rPr>
+          <w:rFonts w:ascii="Consolas" w:hAnsi="Consolas" w:cs="Consolas"/>
+          <w:color w:val="A31515"/>
+          <w:sz w:val="19"/>
+          <w:szCs w:val="19"/>
+          <w:lang w:val="en-US"/>
+        </w:rPr>
+        <w:t>"{</w:t>
+      </w:r>
+      <w:proofErr w:type="spellStart"/>
+      <w:r>
+        <w:rPr>
+          <w:rFonts w:ascii="Consolas" w:hAnsi="Consolas" w:cs="Consolas"/>
+          <w:color w:val="A31515"/>
+          <w:sz w:val="19"/>
+          <w:szCs w:val="19"/>
           <w:lang w:val="en-US"/>
         </w:rPr>
         <w:t>userName</w:t>
@@ -1062,6 +1658,448 @@
       <w:proofErr w:type="spellEnd"/>
       <w:r>
         <w:rPr>
+          <w:rFonts w:ascii="Consolas" w:hAnsi="Consolas" w:cs="Consolas"/>
+          <w:color w:val="A31515"/>
+          <w:sz w:val="19"/>
+          <w:szCs w:val="19"/>
+          <w:lang w:val="en-US"/>
+        </w:rPr>
+        <w:t>}"</w:t>
+      </w:r>
+      <w:r>
+        <w:rPr>
+          <w:rFonts w:ascii="Consolas" w:hAnsi="Consolas" w:cs="Consolas"/>
+          <w:color w:val="000000"/>
+          <w:sz w:val="19"/>
+          <w:szCs w:val="19"/>
+          <w:lang w:val="en-US"/>
+        </w:rPr>
+        <w:t xml:space="preserve">, Name = </w:t>
+      </w:r>
+      <w:r>
+        <w:rPr>
+          <w:rFonts w:ascii="Consolas" w:hAnsi="Consolas" w:cs="Consolas"/>
+          <w:color w:val="A31515"/>
+          <w:sz w:val="19"/>
+          <w:szCs w:val="19"/>
+          <w:lang w:val="en-US"/>
+        </w:rPr>
+        <w:t>"</w:t>
+      </w:r>
+      <w:proofErr w:type="spellStart"/>
+      <w:r>
+        <w:rPr>
+          <w:rFonts w:ascii="Consolas" w:hAnsi="Consolas" w:cs="Consolas"/>
+          <w:color w:val="A31515"/>
+          <w:sz w:val="19"/>
+          <w:szCs w:val="19"/>
+          <w:lang w:val="en-US"/>
+        </w:rPr>
+        <w:t>DeleteBasket</w:t>
+      </w:r>
+      <w:proofErr w:type="spellEnd"/>
+      <w:r>
+        <w:rPr>
+          <w:rFonts w:ascii="Consolas" w:hAnsi="Consolas" w:cs="Consolas"/>
+          <w:color w:val="A31515"/>
+          <w:sz w:val="19"/>
+          <w:szCs w:val="19"/>
+          <w:lang w:val="en-US"/>
+        </w:rPr>
+        <w:t>"</w:t>
+      </w:r>
+      <w:r>
+        <w:rPr>
+          <w:rFonts w:ascii="Consolas" w:hAnsi="Consolas" w:cs="Consolas"/>
+          <w:color w:val="000000"/>
+          <w:sz w:val="19"/>
+          <w:szCs w:val="19"/>
+          <w:lang w:val="en-US"/>
+        </w:rPr>
+        <w:t>)]</w:t>
+      </w:r>
+    </w:p>
+    <w:p>
+      <w:pPr>
+        <w:autoSpaceDE w:val="0"/>
+        <w:autoSpaceDN w:val="0"/>
+        <w:adjustRightInd w:val="0"/>
+        <w:spacing w:after="0" w:line="240" w:lineRule="auto"/>
+        <w:rPr>
+          <w:rFonts w:ascii="Consolas" w:hAnsi="Consolas" w:cs="Consolas"/>
+          <w:color w:val="000000"/>
+          <w:sz w:val="19"/>
+          <w:szCs w:val="19"/>
+          <w:lang w:val="en-US"/>
+        </w:rPr>
+      </w:pPr>
+      <w:r>
+        <w:rPr>
+          <w:rFonts w:ascii="Consolas" w:hAnsi="Consolas" w:cs="Consolas"/>
+          <w:color w:val="000000"/>
+          <w:sz w:val="19"/>
+          <w:szCs w:val="19"/>
+          <w:lang w:val="en-US"/>
+        </w:rPr>
+        <w:t>[</w:t>
+      </w:r>
+      <w:proofErr w:type="spellStart"/>
+      <w:r>
+        <w:rPr>
+          <w:rFonts w:ascii="Consolas" w:hAnsi="Consolas" w:cs="Consolas"/>
+          <w:color w:val="000000"/>
+          <w:sz w:val="19"/>
+          <w:szCs w:val="19"/>
+          <w:lang w:val="en-US"/>
+        </w:rPr>
+        <w:t>ProducesResponseType</w:t>
+      </w:r>
+      <w:proofErr w:type="spellEnd"/>
+      <w:r>
+        <w:rPr>
+          <w:rFonts w:ascii="Consolas" w:hAnsi="Consolas" w:cs="Consolas"/>
+          <w:color w:val="000000"/>
+          <w:sz w:val="19"/>
+          <w:szCs w:val="19"/>
+          <w:lang w:val="en-US"/>
+        </w:rPr>
+        <w:t>(</w:t>
+      </w:r>
+      <w:proofErr w:type="spellStart"/>
+      <w:r>
+        <w:rPr>
+          <w:rFonts w:ascii="Consolas" w:hAnsi="Consolas" w:cs="Consolas"/>
+          <w:color w:val="0000FF"/>
+          <w:sz w:val="19"/>
+          <w:szCs w:val="19"/>
+          <w:lang w:val="en-US"/>
+        </w:rPr>
+        <w:t>typeof</w:t>
+      </w:r>
+      <w:proofErr w:type="spellEnd"/>
+      <w:r>
+        <w:rPr>
+          <w:rFonts w:ascii="Consolas" w:hAnsi="Consolas" w:cs="Consolas"/>
+          <w:color w:val="000000"/>
+          <w:sz w:val="19"/>
+          <w:szCs w:val="19"/>
+          <w:lang w:val="en-US"/>
+        </w:rPr>
+        <w:t>(</w:t>
+      </w:r>
+      <w:r>
+        <w:rPr>
+          <w:rFonts w:ascii="Consolas" w:hAnsi="Consolas" w:cs="Consolas"/>
+          <w:color w:val="0000FF"/>
+          <w:sz w:val="19"/>
+          <w:szCs w:val="19"/>
+          <w:lang w:val="en-US"/>
+        </w:rPr>
+        <w:t>void</w:t>
+      </w:r>
+      <w:r>
+        <w:rPr>
+          <w:rFonts w:ascii="Consolas" w:hAnsi="Consolas" w:cs="Consolas"/>
+          <w:color w:val="000000"/>
+          <w:sz w:val="19"/>
+          <w:szCs w:val="19"/>
+          <w:lang w:val="en-US"/>
+        </w:rPr>
+        <w:t>), (</w:t>
+      </w:r>
+      <w:r>
+        <w:rPr>
+          <w:rFonts w:ascii="Consolas" w:hAnsi="Consolas" w:cs="Consolas"/>
+          <w:color w:val="0000FF"/>
+          <w:sz w:val="19"/>
+          <w:szCs w:val="19"/>
+          <w:lang w:val="en-US"/>
+        </w:rPr>
+        <w:t>int</w:t>
+      </w:r>
+      <w:r>
+        <w:rPr>
+          <w:rFonts w:ascii="Consolas" w:hAnsi="Consolas" w:cs="Consolas"/>
+          <w:color w:val="000000"/>
+          <w:sz w:val="19"/>
+          <w:szCs w:val="19"/>
+          <w:lang w:val="en-US"/>
+        </w:rPr>
+        <w:t>)</w:t>
+      </w:r>
+      <w:proofErr w:type="spellStart"/>
+      <w:r>
+        <w:rPr>
+          <w:rFonts w:ascii="Consolas" w:hAnsi="Consolas" w:cs="Consolas"/>
+          <w:color w:val="000000"/>
+          <w:sz w:val="19"/>
+          <w:szCs w:val="19"/>
+          <w:lang w:val="en-US"/>
+        </w:rPr>
+        <w:t>HttpStatusCode.OK</w:t>
+      </w:r>
+      <w:proofErr w:type="spellEnd"/>
+      <w:r>
+        <w:rPr>
+          <w:rFonts w:ascii="Consolas" w:hAnsi="Consolas" w:cs="Consolas"/>
+          <w:color w:val="000000"/>
+          <w:sz w:val="19"/>
+          <w:szCs w:val="19"/>
+          <w:lang w:val="en-US"/>
+        </w:rPr>
+        <w:t>)]</w:t>
+      </w:r>
+    </w:p>
+    <w:p>
+      <w:pPr>
+        <w:autoSpaceDE w:val="0"/>
+        <w:autoSpaceDN w:val="0"/>
+        <w:adjustRightInd w:val="0"/>
+        <w:spacing w:after="0" w:line="240" w:lineRule="auto"/>
+        <w:rPr>
+          <w:rFonts w:ascii="Consolas" w:hAnsi="Consolas" w:cs="Consolas"/>
+          <w:color w:val="000000"/>
+          <w:sz w:val="19"/>
+          <w:szCs w:val="19"/>
+          <w:lang w:val="en-US"/>
+        </w:rPr>
+      </w:pPr>
+      <w:r>
+        <w:rPr>
+          <w:rFonts w:ascii="Consolas" w:hAnsi="Consolas" w:cs="Consolas"/>
+          <w:color w:val="0000FF"/>
+          <w:sz w:val="19"/>
+          <w:szCs w:val="19"/>
+          <w:lang w:val="en-US"/>
+        </w:rPr>
+        <w:t>public</w:t>
+      </w:r>
+      <w:r>
+        <w:rPr>
+          <w:rFonts w:ascii="Consolas" w:hAnsi="Consolas" w:cs="Consolas"/>
+          <w:color w:val="000000"/>
+          <w:sz w:val="19"/>
+          <w:szCs w:val="19"/>
+          <w:lang w:val="en-US"/>
+        </w:rPr>
+        <w:t xml:space="preserve"> </w:t>
+      </w:r>
+      <w:r>
+        <w:rPr>
+          <w:rFonts w:ascii="Consolas" w:hAnsi="Consolas" w:cs="Consolas"/>
+          <w:color w:val="0000FF"/>
+          <w:sz w:val="19"/>
+          <w:szCs w:val="19"/>
+          <w:lang w:val="en-US"/>
+        </w:rPr>
+        <w:t>async</w:t>
+      </w:r>
+      <w:r>
+        <w:rPr>
+          <w:rFonts w:ascii="Consolas" w:hAnsi="Consolas" w:cs="Consolas"/>
+          <w:color w:val="000000"/>
+          <w:sz w:val="19"/>
+          <w:szCs w:val="19"/>
+          <w:lang w:val="en-US"/>
+        </w:rPr>
+        <w:t xml:space="preserve"> Task&lt;</w:t>
+      </w:r>
+      <w:proofErr w:type="spellStart"/>
+      <w:r>
+        <w:rPr>
+          <w:rFonts w:ascii="Consolas" w:hAnsi="Consolas" w:cs="Consolas"/>
+          <w:color w:val="000000"/>
+          <w:sz w:val="19"/>
+          <w:szCs w:val="19"/>
+          <w:lang w:val="en-US"/>
+        </w:rPr>
+        <w:t>IActionResult</w:t>
+      </w:r>
+      <w:proofErr w:type="spellEnd"/>
+      <w:r>
+        <w:rPr>
+          <w:rFonts w:ascii="Consolas" w:hAnsi="Consolas" w:cs="Consolas"/>
+          <w:color w:val="000000"/>
+          <w:sz w:val="19"/>
+          <w:szCs w:val="19"/>
+          <w:lang w:val="en-US"/>
+        </w:rPr>
+        <w:t xml:space="preserve">&gt; </w:t>
+      </w:r>
+      <w:proofErr w:type="spellStart"/>
+      <w:r>
+        <w:rPr>
+          <w:rFonts w:ascii="Consolas" w:hAnsi="Consolas" w:cs="Consolas"/>
+          <w:color w:val="000000"/>
+          <w:sz w:val="19"/>
+          <w:szCs w:val="19"/>
+          <w:lang w:val="en-US"/>
+        </w:rPr>
+        <w:t>DeleteBasket</w:t>
+      </w:r>
+      <w:proofErr w:type="spellEnd"/>
+      <w:r>
+        <w:rPr>
+          <w:rFonts w:ascii="Consolas" w:hAnsi="Consolas" w:cs="Consolas"/>
+          <w:color w:val="000000"/>
+          <w:sz w:val="19"/>
+          <w:szCs w:val="19"/>
+          <w:lang w:val="en-US"/>
+        </w:rPr>
+        <w:t>(</w:t>
+      </w:r>
+      <w:r>
+        <w:rPr>
+          <w:rFonts w:ascii="Consolas" w:hAnsi="Consolas" w:cs="Consolas"/>
+          <w:color w:val="0000FF"/>
+          <w:sz w:val="19"/>
+          <w:szCs w:val="19"/>
+          <w:lang w:val="en-US"/>
+        </w:rPr>
+        <w:t>string</w:t>
+      </w:r>
+      <w:r>
+        <w:rPr>
+          <w:rFonts w:ascii="Consolas" w:hAnsi="Consolas" w:cs="Consolas"/>
+          <w:color w:val="000000"/>
+          <w:sz w:val="19"/>
+          <w:szCs w:val="19"/>
+          <w:lang w:val="en-US"/>
+        </w:rPr>
+        <w:t xml:space="preserve"> </w:t>
+      </w:r>
+      <w:proofErr w:type="spellStart"/>
+      <w:r>
+        <w:rPr>
+          <w:rFonts w:ascii="Consolas" w:hAnsi="Consolas" w:cs="Consolas"/>
+          <w:color w:val="000000"/>
+          <w:sz w:val="19"/>
+          <w:szCs w:val="19"/>
+          <w:lang w:val="en-US"/>
+        </w:rPr>
+        <w:t>userName</w:t>
+      </w:r>
+      <w:proofErr w:type="spellEnd"/>
+      <w:r>
+        <w:rPr>
+          <w:rFonts w:ascii="Consolas" w:hAnsi="Consolas" w:cs="Consolas"/>
+          <w:color w:val="000000"/>
+          <w:sz w:val="19"/>
+          <w:szCs w:val="19"/>
+          <w:lang w:val="en-US"/>
+        </w:rPr>
+        <w:t>)</w:t>
+      </w:r>
+    </w:p>
+    <w:p>
+      <w:pPr>
+        <w:autoSpaceDE w:val="0"/>
+        <w:autoSpaceDN w:val="0"/>
+        <w:adjustRightInd w:val="0"/>
+        <w:spacing w:after="0" w:line="240" w:lineRule="auto"/>
+        <w:rPr>
+          <w:rFonts w:ascii="Consolas" w:hAnsi="Consolas" w:cs="Consolas"/>
+          <w:color w:val="000000"/>
+          <w:sz w:val="19"/>
+          <w:szCs w:val="19"/>
+          <w:lang w:val="en-US"/>
+        </w:rPr>
+      </w:pPr>
+      <w:r>
+        <w:rPr>
+          <w:rFonts w:ascii="Consolas" w:hAnsi="Consolas" w:cs="Consolas"/>
+          <w:color w:val="000000"/>
+          <w:sz w:val="19"/>
+          <w:szCs w:val="19"/>
+          <w:lang w:val="en-US"/>
+        </w:rPr>
+        <w:t xml:space="preserve">        {</w:t>
+      </w:r>
+    </w:p>
+    <w:p>
+      <w:pPr>
+        <w:autoSpaceDE w:val="0"/>
+        <w:autoSpaceDN w:val="0"/>
+        <w:adjustRightInd w:val="0"/>
+        <w:spacing w:after="0" w:line="240" w:lineRule="auto"/>
+        <w:rPr>
+          <w:rFonts w:ascii="Consolas" w:hAnsi="Consolas" w:cs="Consolas"/>
+          <w:color w:val="000000"/>
+          <w:sz w:val="19"/>
+          <w:szCs w:val="19"/>
+          <w:lang w:val="en-US"/>
+        </w:rPr>
+      </w:pPr>
+      <w:r>
+        <w:rPr>
+          <w:rFonts w:ascii="Consolas" w:hAnsi="Consolas" w:cs="Consolas"/>
+          <w:color w:val="000000"/>
+          <w:sz w:val="19"/>
+          <w:szCs w:val="19"/>
+          <w:lang w:val="en-US"/>
+        </w:rPr>
+        <w:t xml:space="preserve">            </w:t>
+      </w:r>
+      <w:r>
+        <w:rPr>
+          <w:rFonts w:ascii="Consolas" w:hAnsi="Consolas" w:cs="Consolas"/>
+          <w:color w:val="0000FF"/>
+          <w:sz w:val="19"/>
+          <w:szCs w:val="19"/>
+          <w:lang w:val="en-US"/>
+        </w:rPr>
+        <w:t>await</w:t>
+      </w:r>
+      <w:r>
+        <w:rPr>
+          <w:rFonts w:ascii="Consolas" w:hAnsi="Consolas" w:cs="Consolas"/>
+          <w:color w:val="000000"/>
+          <w:sz w:val="19"/>
+          <w:szCs w:val="19"/>
+          <w:lang w:val="en-US"/>
+        </w:rPr>
+        <w:t xml:space="preserve"> _</w:t>
+      </w:r>
+      <w:proofErr w:type="spellStart"/>
+      <w:r>
+        <w:rPr>
+          <w:rFonts w:ascii="Consolas" w:hAnsi="Consolas" w:cs="Consolas"/>
+          <w:color w:val="000000"/>
+          <w:sz w:val="19"/>
+          <w:szCs w:val="19"/>
+          <w:lang w:val="en-US"/>
+        </w:rPr>
+        <w:t>repository.DeleteBasket</w:t>
+      </w:r>
+      <w:proofErr w:type="spellEnd"/>
+      <w:r>
+        <w:rPr>
+          <w:rFonts w:ascii="Consolas" w:hAnsi="Consolas" w:cs="Consolas"/>
+          <w:color w:val="000000"/>
+          <w:sz w:val="19"/>
+          <w:szCs w:val="19"/>
+          <w:lang w:val="en-US"/>
+        </w:rPr>
+        <w:t>(</w:t>
+      </w:r>
+      <w:proofErr w:type="spellStart"/>
+      <w:r>
+        <w:rPr>
+          <w:rFonts w:ascii="Consolas" w:hAnsi="Consolas" w:cs="Consolas"/>
+          <w:color w:val="000000"/>
+          <w:sz w:val="19"/>
+          <w:szCs w:val="19"/>
+          <w:lang w:val="en-US"/>
+        </w:rPr>
+        <w:t>userName</w:t>
+      </w:r>
+      <w:proofErr w:type="spellEnd"/>
+      <w:r>
+        <w:rPr>
+          <w:rFonts w:ascii="Consolas" w:hAnsi="Consolas" w:cs="Consolas"/>
+          <w:color w:val="000000"/>
+          <w:sz w:val="19"/>
+          <w:szCs w:val="19"/>
           <w:lang w:val="en-US"/>
         </w:rPr>
         <w:t>);</w:t>
@@ -1069,801 +2107,140 @@
     </w:p>
     <w:p>
       <w:pPr>
-        <w:spacing w:after="0"/>
-        <w:rPr>
-          <w:lang w:val="en-US"/>
-        </w:rPr>
-      </w:pPr>
-      <w:r>
-        <w:rPr>
-          <w:lang w:val="en-US"/>
-        </w:rPr>
-        <w:tab/>
-      </w:r>
-      <w:r>
-        <w:rPr>
-          <w:lang w:val="en-US"/>
-        </w:rPr>
-        <w:tab/>
-      </w:r>
-      <w:r>
-        <w:rPr>
-          <w:lang w:val="en-US"/>
-        </w:rPr>
-        <w:tab/>
-        <w:t xml:space="preserve">return </w:t>
-      </w:r>
-      <w:proofErr w:type="gramStart"/>
-      <w:r>
-        <w:rPr>
-          <w:lang w:val="en-US"/>
-        </w:rPr>
-        <w:t>Ok(</w:t>
-      </w:r>
-      <w:proofErr w:type="gramEnd"/>
-      <w:r>
-        <w:rPr>
-          <w:lang w:val="en-US"/>
-        </w:rPr>
-        <w:t xml:space="preserve">basket ?? new </w:t>
-      </w:r>
-      <w:proofErr w:type="spellStart"/>
-      <w:r>
-        <w:rPr>
-          <w:lang w:val="en-US"/>
-        </w:rPr>
-        <w:t>ShoppingCart</w:t>
-      </w:r>
-      <w:proofErr w:type="spellEnd"/>
-      <w:r>
-        <w:rPr>
-          <w:lang w:val="en-US"/>
-        </w:rPr>
-        <w:t>(</w:t>
-      </w:r>
-      <w:proofErr w:type="spellStart"/>
-      <w:r>
-        <w:rPr>
-          <w:lang w:val="en-US"/>
-        </w:rPr>
-        <w:t>userName</w:t>
-      </w:r>
-      <w:proofErr w:type="spellEnd"/>
-      <w:r>
-        <w:rPr>
-          <w:lang w:val="en-US"/>
-        </w:rPr>
-        <w:t>));</w:t>
-      </w:r>
-    </w:p>
-    <w:p>
-      <w:pPr>
-        <w:spacing w:after="0"/>
-        <w:rPr>
-          <w:lang w:val="en-US"/>
-        </w:rPr>
-      </w:pPr>
-      <w:r>
-        <w:rPr>
-          <w:lang w:val="en-US"/>
-        </w:rPr>
-        <w:tab/>
-      </w:r>
-      <w:r>
-        <w:rPr>
-          <w:lang w:val="en-US"/>
-        </w:rPr>
-        <w:tab/>
+        <w:autoSpaceDE w:val="0"/>
+        <w:autoSpaceDN w:val="0"/>
+        <w:adjustRightInd w:val="0"/>
+        <w:spacing w:after="0" w:line="240" w:lineRule="auto"/>
+        <w:rPr>
+          <w:rFonts w:ascii="Consolas" w:hAnsi="Consolas" w:cs="Consolas"/>
+          <w:color w:val="000000"/>
+          <w:sz w:val="19"/>
+          <w:szCs w:val="19"/>
+          <w:lang w:val="en-US"/>
+        </w:rPr>
+      </w:pPr>
+      <w:r>
+        <w:rPr>
+          <w:rFonts w:ascii="Consolas" w:hAnsi="Consolas" w:cs="Consolas"/>
+          <w:color w:val="000000"/>
+          <w:sz w:val="19"/>
+          <w:szCs w:val="19"/>
+          <w:lang w:val="en-US"/>
+        </w:rPr>
+        <w:t xml:space="preserve">            </w:t>
+      </w:r>
+      <w:r>
+        <w:rPr>
+          <w:rFonts w:ascii="Consolas" w:hAnsi="Consolas" w:cs="Consolas"/>
+          <w:color w:val="0000FF"/>
+          <w:sz w:val="19"/>
+          <w:szCs w:val="19"/>
+          <w:lang w:val="en-US"/>
+        </w:rPr>
+        <w:t>return</w:t>
+      </w:r>
+      <w:r>
+        <w:rPr>
+          <w:rFonts w:ascii="Consolas" w:hAnsi="Consolas" w:cs="Consolas"/>
+          <w:color w:val="000000"/>
+          <w:sz w:val="19"/>
+          <w:szCs w:val="19"/>
+          <w:lang w:val="en-US"/>
+        </w:rPr>
+        <w:t xml:space="preserve"> Ok();</w:t>
+      </w:r>
+    </w:p>
+    <w:p>
+      <w:pPr>
+        <w:autoSpaceDE w:val="0"/>
+        <w:autoSpaceDN w:val="0"/>
+        <w:adjustRightInd w:val="0"/>
+        <w:spacing w:after="0" w:line="240" w:lineRule="auto"/>
+        <w:rPr>
+          <w:rFonts w:ascii="Consolas" w:hAnsi="Consolas" w:cs="Consolas"/>
+          <w:color w:val="000000"/>
+          <w:sz w:val="19"/>
+          <w:szCs w:val="19"/>
+        </w:rPr>
+      </w:pPr>
+      <w:r>
+        <w:rPr>
+          <w:rFonts w:ascii="Consolas" w:hAnsi="Consolas" w:cs="Consolas"/>
+          <w:color w:val="000000"/>
+          <w:sz w:val="19"/>
+          <w:szCs w:val="19"/>
+          <w:lang w:val="en-US"/>
+        </w:rPr>
+        <w:t xml:space="preserve">        </w:t>
+      </w:r>
+      <w:r>
+        <w:rPr>
+          <w:rFonts w:ascii="Consolas" w:hAnsi="Consolas" w:cs="Consolas"/>
+          <w:color w:val="000000"/>
+          <w:sz w:val="19"/>
+          <w:szCs w:val="19"/>
+        </w:rPr>
         <w:t>}</w:t>
       </w:r>
     </w:p>
     <w:p>
       <w:pPr>
         <w:spacing w:after="0"/>
-        <w:rPr>
-          <w:lang w:val="en-US"/>
-        </w:rPr>
-      </w:pPr>
-    </w:p>
-    <w:p>
-      <w:pPr>
-        <w:spacing w:after="0"/>
-        <w:rPr>
-          <w:lang w:val="en-US"/>
-        </w:rPr>
-      </w:pPr>
-      <w:r>
-        <w:rPr>
-          <w:lang w:val="en-US"/>
-        </w:rPr>
-        <w:tab/>
-      </w:r>
-      <w:r>
-        <w:rPr>
-          <w:lang w:val="en-US"/>
-        </w:rPr>
-        <w:tab/>
-        <w:t>*[</w:t>
-      </w:r>
-      <w:proofErr w:type="spellStart"/>
-      <w:r>
-        <w:rPr>
-          <w:lang w:val="en-US"/>
-        </w:rPr>
-        <w:t>HttpPost</w:t>
-      </w:r>
-      <w:proofErr w:type="spellEnd"/>
-      <w:r>
-        <w:rPr>
-          <w:lang w:val="en-US"/>
-        </w:rPr>
-        <w:t>]</w:t>
-      </w:r>
-    </w:p>
-    <w:p>
-      <w:pPr>
-        <w:spacing w:after="0"/>
-        <w:rPr>
-          <w:lang w:val="en-US"/>
-        </w:rPr>
-      </w:pPr>
-      <w:r>
-        <w:rPr>
-          <w:lang w:val="en-US"/>
-        </w:rPr>
+      </w:pPr>
+    </w:p>
+    <w:p>
+      <w:pPr>
+        <w:spacing w:after="0"/>
+      </w:pPr>
+    </w:p>
+    <w:p>
+      <w:pPr>
+        <w:spacing w:after="0"/>
+      </w:pPr>
+      <w:r>
+        <w:t xml:space="preserve">5 - Feitas as devidas implementações abra a </w:t>
+      </w:r>
+      <w:proofErr w:type="spellStart"/>
+      <w:r>
+        <w:t>Startup.cs</w:t>
+      </w:r>
+      <w:proofErr w:type="spellEnd"/>
+      <w:r>
+        <w:t xml:space="preserve"> e </w:t>
+      </w:r>
+      <w:proofErr w:type="spellStart"/>
+      <w:r>
+        <w:t>adcione</w:t>
+      </w:r>
+      <w:proofErr w:type="spellEnd"/>
+      <w:r>
+        <w:t xml:space="preserve"> a Interface </w:t>
+      </w:r>
+      <w:proofErr w:type="spellStart"/>
+      <w:r>
+        <w:t>IBasketRepository</w:t>
+      </w:r>
+      <w:proofErr w:type="spellEnd"/>
+      <w:r>
+        <w:t xml:space="preserve"> como Service </w:t>
+      </w:r>
+      <w:proofErr w:type="spellStart"/>
+      <w:r>
+        <w:t>Scope</w:t>
+      </w:r>
+      <w:proofErr w:type="spellEnd"/>
+      <w:r>
+        <w:t xml:space="preserve"> no </w:t>
+      </w:r>
+      <w:proofErr w:type="spellStart"/>
+      <w:r>
+        <w:t>metodo</w:t>
+      </w:r>
+      <w:proofErr w:type="spellEnd"/>
+      <w:r>
         <w:t xml:space="preserve"> </w:t>
       </w:r>
-      <w:r>
-        <w:rPr>
-          <w:lang w:val="en-US"/>
-        </w:rPr>
-        <w:tab/>
-      </w:r>
-      <w:r>
-        <w:rPr>
-          <w:lang w:val="en-US"/>
-        </w:rPr>
-        <w:tab/>
-        <w:t xml:space="preserve"> [ProducesResponseType(</w:t>
-      </w:r>
-      <w:proofErr w:type="gramStart"/>
-      <w:r>
-        <w:rPr>
-          <w:lang w:val="en-US"/>
-        </w:rPr>
-        <w:t>typeof(</w:t>
-      </w:r>
-      <w:proofErr w:type="gramEnd"/>
-      <w:r>
-        <w:rPr>
-          <w:lang w:val="en-US"/>
-        </w:rPr>
-        <w:t>ShoppingCart),(int)HttpStatusCode.OK)]</w:t>
-      </w:r>
-    </w:p>
-    <w:p>
-      <w:pPr>
-        <w:spacing w:after="0"/>
-        <w:ind w:left="1416"/>
-        <w:rPr>
-          <w:lang w:val="en-US"/>
-        </w:rPr>
-      </w:pPr>
-      <w:r>
-        <w:rPr>
-          <w:lang w:val="en-US"/>
-        </w:rPr>
-        <w:t>public async Task&lt;</w:t>
-      </w:r>
-      <w:proofErr w:type="spellStart"/>
-      <w:r>
-        <w:rPr>
-          <w:lang w:val="en-US"/>
-        </w:rPr>
-        <w:t>ActionResult</w:t>
-      </w:r>
-      <w:proofErr w:type="spellEnd"/>
-      <w:r>
-        <w:rPr>
-          <w:lang w:val="en-US"/>
-        </w:rPr>
-        <w:t>&lt;</w:t>
-      </w:r>
-      <w:proofErr w:type="spellStart"/>
-      <w:r>
-        <w:rPr>
-          <w:lang w:val="en-US"/>
-        </w:rPr>
-        <w:t>ShoppingCart</w:t>
-      </w:r>
-      <w:proofErr w:type="spellEnd"/>
-      <w:r>
-        <w:rPr>
-          <w:lang w:val="en-US"/>
-        </w:rPr>
-        <w:t xml:space="preserve">&gt;&gt; </w:t>
-      </w:r>
-      <w:proofErr w:type="spellStart"/>
-      <w:r>
-        <w:rPr>
-          <w:lang w:val="en-US"/>
-        </w:rPr>
-        <w:t>UpdateBasket</w:t>
-      </w:r>
-      <w:proofErr w:type="spellEnd"/>
-      <w:r>
-        <w:rPr>
-          <w:lang w:val="en-US"/>
-        </w:rPr>
-        <w:t>([</w:t>
-      </w:r>
-      <w:proofErr w:type="spellStart"/>
-      <w:r>
-        <w:rPr>
-          <w:lang w:val="en-US"/>
-        </w:rPr>
-        <w:t>Frombody</w:t>
-      </w:r>
-      <w:proofErr w:type="spellEnd"/>
-      <w:r>
-        <w:rPr>
-          <w:lang w:val="en-US"/>
-        </w:rPr>
-        <w:t xml:space="preserve">] </w:t>
-      </w:r>
-      <w:proofErr w:type="spellStart"/>
-      <w:r>
-        <w:rPr>
-          <w:lang w:val="en-US"/>
-        </w:rPr>
-        <w:t>ShopingCart</w:t>
-      </w:r>
-      <w:proofErr w:type="spellEnd"/>
-      <w:r>
-        <w:rPr>
-          <w:lang w:val="en-US"/>
-        </w:rPr>
-        <w:t xml:space="preserve"> basket)</w:t>
-      </w:r>
-    </w:p>
-    <w:p>
-      <w:pPr>
-        <w:spacing w:after="0"/>
-        <w:rPr>
-          <w:lang w:val="en-US"/>
-        </w:rPr>
-      </w:pPr>
-      <w:r>
-        <w:rPr>
-          <w:lang w:val="en-US"/>
-        </w:rPr>
-        <w:tab/>
-      </w:r>
-      <w:r>
-        <w:rPr>
-          <w:lang w:val="en-US"/>
-        </w:rPr>
-        <w:tab/>
-        <w:t>{</w:t>
-      </w:r>
-    </w:p>
-    <w:p>
-      <w:pPr>
-        <w:spacing w:after="0"/>
-        <w:rPr>
-          <w:lang w:val="en-US"/>
-        </w:rPr>
-      </w:pPr>
-      <w:r>
-        <w:rPr>
-          <w:lang w:val="en-US"/>
-        </w:rPr>
-        <w:tab/>
-      </w:r>
-      <w:r>
-        <w:rPr>
-          <w:lang w:val="en-US"/>
-        </w:rPr>
-        <w:tab/>
-      </w:r>
-      <w:r>
-        <w:rPr>
-          <w:lang w:val="en-US"/>
-        </w:rPr>
-        <w:tab/>
-        <w:t xml:space="preserve">return </w:t>
-      </w:r>
-      <w:proofErr w:type="gramStart"/>
-      <w:r>
-        <w:rPr>
-          <w:lang w:val="en-US"/>
-        </w:rPr>
-        <w:t>Ok(</w:t>
-      </w:r>
-      <w:proofErr w:type="gramEnd"/>
-      <w:r>
-        <w:rPr>
-          <w:lang w:val="en-US"/>
-        </w:rPr>
-        <w:t>await _</w:t>
-      </w:r>
-      <w:proofErr w:type="spellStart"/>
-      <w:r>
-        <w:rPr>
-          <w:lang w:val="en-US"/>
-        </w:rPr>
-        <w:t>repository.UpdateBasket</w:t>
-      </w:r>
-      <w:proofErr w:type="spellEnd"/>
-      <w:r>
-        <w:rPr>
-          <w:lang w:val="en-US"/>
-        </w:rPr>
-        <w:t>(basket));</w:t>
-      </w:r>
-    </w:p>
-    <w:p>
-      <w:pPr>
-        <w:spacing w:after="0"/>
-        <w:rPr>
-          <w:lang w:val="en-US"/>
-        </w:rPr>
-      </w:pPr>
-      <w:r>
-        <w:rPr>
-          <w:lang w:val="en-US"/>
-        </w:rPr>
-        <w:tab/>
-      </w:r>
-      <w:r>
-        <w:rPr>
-          <w:lang w:val="en-US"/>
-        </w:rPr>
-        <w:tab/>
-        <w:t>}</w:t>
-      </w:r>
-      <w:r>
-        <w:rPr>
-          <w:lang w:val="en-US"/>
-        </w:rPr>
-        <w:tab/>
-      </w:r>
-      <w:r>
-        <w:rPr>
-          <w:lang w:val="en-US"/>
-        </w:rPr>
-        <w:tab/>
-      </w:r>
-    </w:p>
-    <w:p>
-      <w:pPr>
-        <w:spacing w:after="0"/>
-        <w:rPr>
-          <w:lang w:val="en-US"/>
-        </w:rPr>
-      </w:pPr>
-      <w:r>
-        <w:rPr>
-          <w:lang w:val="en-US"/>
-        </w:rPr>
-        <w:tab/>
-        <w:t xml:space="preserve"> </w:t>
-      </w:r>
-      <w:r>
-        <w:rPr>
-          <w:lang w:val="en-US"/>
-        </w:rPr>
-        <w:tab/>
-      </w:r>
-    </w:p>
-    <w:p>
-      <w:pPr>
-        <w:spacing w:after="0"/>
-        <w:rPr>
-          <w:lang w:val="en-US"/>
-        </w:rPr>
-      </w:pPr>
-      <w:r>
-        <w:rPr>
-          <w:lang w:val="en-US"/>
-        </w:rPr>
-        <w:tab/>
-      </w:r>
-      <w:r>
-        <w:rPr>
-          <w:lang w:val="en-US"/>
-        </w:rPr>
-        <w:tab/>
-        <w:t>*[</w:t>
-      </w:r>
-      <w:proofErr w:type="spellStart"/>
-      <w:r>
-        <w:rPr>
-          <w:lang w:val="en-US"/>
-        </w:rPr>
-        <w:t>HttpDelete</w:t>
-      </w:r>
-      <w:proofErr w:type="spellEnd"/>
-      <w:r>
-        <w:rPr>
-          <w:lang w:val="en-US"/>
-        </w:rPr>
-        <w:t>("{</w:t>
-      </w:r>
-      <w:proofErr w:type="spellStart"/>
-      <w:r>
-        <w:rPr>
-          <w:lang w:val="en-US"/>
-        </w:rPr>
-        <w:t>userName</w:t>
-      </w:r>
-      <w:proofErr w:type="spellEnd"/>
-      <w:r>
-        <w:rPr>
-          <w:lang w:val="en-US"/>
-        </w:rPr>
-        <w:t>}", Name = "</w:t>
-      </w:r>
-      <w:proofErr w:type="spellStart"/>
-      <w:r>
-        <w:rPr>
-          <w:lang w:val="en-US"/>
-        </w:rPr>
-        <w:t>DeleteBasket</w:t>
-      </w:r>
-      <w:proofErr w:type="spellEnd"/>
-      <w:r>
-        <w:rPr>
-          <w:lang w:val="en-US"/>
-        </w:rPr>
-        <w:t>")]</w:t>
-      </w:r>
-    </w:p>
-    <w:p>
-      <w:pPr>
-        <w:spacing w:after="0"/>
-        <w:rPr>
-          <w:lang w:val="en-US"/>
-        </w:rPr>
-      </w:pPr>
-      <w:r>
-        <w:rPr>
-          <w:lang w:val="en-US"/>
-        </w:rPr>
-        <w:t xml:space="preserve">       </w:t>
-      </w:r>
-      <w:r>
-        <w:rPr>
-          <w:lang w:val="en-US"/>
-        </w:rPr>
-        <w:tab/>
-      </w:r>
-      <w:r>
-        <w:rPr>
-          <w:lang w:val="en-US"/>
-        </w:rPr>
-        <w:tab/>
-        <w:t xml:space="preserve"> [</w:t>
-      </w:r>
-      <w:proofErr w:type="spellStart"/>
-      <w:r>
-        <w:rPr>
-          <w:lang w:val="en-US"/>
-        </w:rPr>
-        <w:t>ProducesResponseType</w:t>
-      </w:r>
-      <w:proofErr w:type="spellEnd"/>
-      <w:r>
-        <w:rPr>
-          <w:lang w:val="en-US"/>
-        </w:rPr>
-        <w:t>(</w:t>
-      </w:r>
-      <w:proofErr w:type="spellStart"/>
-      <w:r>
-        <w:rPr>
-          <w:lang w:val="en-US"/>
-        </w:rPr>
-        <w:t>typeof</w:t>
-      </w:r>
-      <w:proofErr w:type="spellEnd"/>
-      <w:r>
-        <w:rPr>
-          <w:lang w:val="en-US"/>
-        </w:rPr>
-        <w:t>(void), (int)</w:t>
-      </w:r>
-      <w:proofErr w:type="spellStart"/>
-      <w:r>
-        <w:rPr>
-          <w:lang w:val="en-US"/>
-        </w:rPr>
-        <w:t>HttpStatusCode.OK</w:t>
-      </w:r>
-      <w:proofErr w:type="spellEnd"/>
-      <w:r>
-        <w:rPr>
-          <w:lang w:val="en-US"/>
-        </w:rPr>
-        <w:t>)]</w:t>
-      </w:r>
-    </w:p>
-    <w:p>
-      <w:pPr>
-        <w:spacing w:after="0"/>
-        <w:rPr>
-          <w:lang w:val="en-US"/>
-        </w:rPr>
-      </w:pPr>
-      <w:r>
-        <w:rPr>
-          <w:lang w:val="en-US"/>
-        </w:rPr>
-        <w:t xml:space="preserve">        </w:t>
-      </w:r>
-      <w:r>
-        <w:rPr>
-          <w:lang w:val="en-US"/>
-        </w:rPr>
-        <w:tab/>
-        <w:t>public async Task&lt;</w:t>
-      </w:r>
-      <w:proofErr w:type="spellStart"/>
-      <w:r>
-        <w:rPr>
-          <w:lang w:val="en-US"/>
-        </w:rPr>
-        <w:t>IActionResult</w:t>
-      </w:r>
-      <w:proofErr w:type="spellEnd"/>
-      <w:r>
-        <w:rPr>
-          <w:lang w:val="en-US"/>
-        </w:rPr>
-        <w:t xml:space="preserve">&gt; </w:t>
-      </w:r>
-      <w:proofErr w:type="spellStart"/>
-      <w:proofErr w:type="gramStart"/>
-      <w:r>
-        <w:rPr>
-          <w:lang w:val="en-US"/>
-        </w:rPr>
-        <w:t>DeleteBasket</w:t>
-      </w:r>
-      <w:proofErr w:type="spellEnd"/>
-      <w:r>
-        <w:rPr>
-          <w:lang w:val="en-US"/>
-        </w:rPr>
-        <w:t>(</w:t>
-      </w:r>
-      <w:proofErr w:type="gramEnd"/>
-      <w:r>
-        <w:rPr>
-          <w:lang w:val="en-US"/>
-        </w:rPr>
-        <w:t xml:space="preserve">string </w:t>
-      </w:r>
-      <w:proofErr w:type="spellStart"/>
-      <w:r>
-        <w:rPr>
-          <w:lang w:val="en-US"/>
-        </w:rPr>
-        <w:t>userName</w:t>
-      </w:r>
-      <w:proofErr w:type="spellEnd"/>
-      <w:r>
-        <w:rPr>
-          <w:lang w:val="en-US"/>
-        </w:rPr>
-        <w:t>)</w:t>
-      </w:r>
-    </w:p>
-    <w:p>
-      <w:pPr>
-        <w:spacing w:after="0"/>
-        <w:rPr>
-          <w:lang w:val="en-US"/>
-        </w:rPr>
-      </w:pPr>
-      <w:r>
-        <w:rPr>
-          <w:lang w:val="en-US"/>
-        </w:rPr>
-        <w:t xml:space="preserve">        </w:t>
-      </w:r>
-      <w:r>
-        <w:rPr>
-          <w:lang w:val="en-US"/>
-        </w:rPr>
-        <w:tab/>
-        <w:t>{</w:t>
-      </w:r>
-    </w:p>
-    <w:p>
-      <w:pPr>
-        <w:spacing w:after="0"/>
-        <w:rPr>
-          <w:lang w:val="en-US"/>
-        </w:rPr>
-      </w:pPr>
-      <w:r>
-        <w:rPr>
-          <w:lang w:val="en-US"/>
-        </w:rPr>
-        <w:t xml:space="preserve">         </w:t>
-      </w:r>
-      <w:r>
-        <w:rPr>
-          <w:lang w:val="en-US"/>
-        </w:rPr>
-        <w:tab/>
-      </w:r>
-      <w:r>
-        <w:rPr>
-          <w:lang w:val="en-US"/>
-        </w:rPr>
-        <w:tab/>
-        <w:t xml:space="preserve">   await _</w:t>
-      </w:r>
-      <w:proofErr w:type="spellStart"/>
-      <w:proofErr w:type="gramStart"/>
-      <w:r>
-        <w:rPr>
-          <w:lang w:val="en-US"/>
-        </w:rPr>
-        <w:t>repository.DeleteBasket</w:t>
-      </w:r>
-      <w:proofErr w:type="spellEnd"/>
-      <w:proofErr w:type="gramEnd"/>
-      <w:r>
-        <w:rPr>
-          <w:lang w:val="en-US"/>
-        </w:rPr>
-        <w:t>(</w:t>
-      </w:r>
-      <w:proofErr w:type="spellStart"/>
-      <w:r>
-        <w:rPr>
-          <w:lang w:val="en-US"/>
-        </w:rPr>
-        <w:t>userName</w:t>
-      </w:r>
-      <w:proofErr w:type="spellEnd"/>
-      <w:r>
-        <w:rPr>
-          <w:lang w:val="en-US"/>
-        </w:rPr>
-        <w:t>);</w:t>
-      </w:r>
-    </w:p>
-    <w:p>
-      <w:pPr>
-        <w:spacing w:after="0"/>
-        <w:rPr>
-          <w:lang w:val="en-US"/>
-        </w:rPr>
-      </w:pPr>
-      <w:r>
-        <w:rPr>
-          <w:lang w:val="en-US"/>
-        </w:rPr>
-        <w:t xml:space="preserve">         </w:t>
-      </w:r>
-      <w:r>
-        <w:rPr>
-          <w:lang w:val="en-US"/>
-        </w:rPr>
-        <w:tab/>
-      </w:r>
-      <w:r>
-        <w:rPr>
-          <w:lang w:val="en-US"/>
-        </w:rPr>
-        <w:tab/>
-        <w:t xml:space="preserve">   return </w:t>
-      </w:r>
-      <w:proofErr w:type="gramStart"/>
-      <w:r>
-        <w:rPr>
-          <w:lang w:val="en-US"/>
-        </w:rPr>
-        <w:t>Ok(</w:t>
-      </w:r>
-      <w:proofErr w:type="gramEnd"/>
-      <w:r>
-        <w:rPr>
-          <w:lang w:val="en-US"/>
-        </w:rPr>
-        <w:t>);</w:t>
-      </w:r>
-    </w:p>
-    <w:p>
-      <w:pPr>
-        <w:spacing w:after="0"/>
-      </w:pPr>
-      <w:r>
-        <w:rPr>
-          <w:lang w:val="en-US"/>
-        </w:rPr>
-        <w:t xml:space="preserve">       </w:t>
-      </w:r>
-      <w:r>
-        <w:rPr>
-          <w:lang w:val="en-US"/>
-        </w:rPr>
-        <w:tab/>
-      </w:r>
-      <w:r>
-        <w:rPr>
-          <w:lang w:val="en-US"/>
-        </w:rPr>
-        <w:tab/>
-        <w:t xml:space="preserve"> </w:t>
-      </w:r>
-      <w:r>
-        <w:t>}</w:t>
-      </w:r>
-    </w:p>
-    <w:p>
-      <w:pPr>
-        <w:spacing w:after="0"/>
-      </w:pPr>
-    </w:p>
-    <w:p>
-      <w:pPr>
-        <w:spacing w:after="0"/>
-      </w:pPr>
-    </w:p>
-    <w:p>
-      <w:pPr>
-        <w:spacing w:after="0"/>
-      </w:pPr>
-      <w:r>
-        <w:t xml:space="preserve">5 - Feitas as devidas implementações abra a </w:t>
-      </w:r>
-      <w:proofErr w:type="spellStart"/>
-      <w:r>
-        <w:t>Startup.cs</w:t>
-      </w:r>
-      <w:proofErr w:type="spellEnd"/>
-      <w:r>
-        <w:t xml:space="preserve"> e </w:t>
-      </w:r>
-      <w:proofErr w:type="spellStart"/>
-      <w:r>
-        <w:t>adcione</w:t>
-      </w:r>
-      <w:proofErr w:type="spellEnd"/>
-      <w:r>
-        <w:t xml:space="preserve"> a Interface </w:t>
-      </w:r>
-      <w:proofErr w:type="spellStart"/>
-      <w:r>
-        <w:t>IBasketRepository</w:t>
-      </w:r>
-      <w:proofErr w:type="spellEnd"/>
-      <w:r>
-        <w:t xml:space="preserve"> como Service </w:t>
-      </w:r>
-      <w:proofErr w:type="spellStart"/>
-      <w:r>
-        <w:t>Scope</w:t>
-      </w:r>
-      <w:proofErr w:type="spellEnd"/>
-      <w:r>
-        <w:t xml:space="preserve"> no </w:t>
-      </w:r>
-      <w:proofErr w:type="spellStart"/>
-      <w:r>
-        <w:t>metodo</w:t>
-      </w:r>
-      <w:proofErr w:type="spellEnd"/>
-      <w:r>
-        <w:t xml:space="preserve"> </w:t>
-      </w:r>
-      <w:proofErr w:type="spellStart"/>
-      <w:proofErr w:type="gramStart"/>
+      <w:proofErr w:type="spellStart"/>
       <w:r>
         <w:t>ConfigureServices</w:t>
       </w:r>
@@ -1871,7 +2248,6 @@
       <w:r>
         <w:t>..</w:t>
       </w:r>
-      <w:proofErr w:type="gramEnd"/>
     </w:p>
     <w:p>
       <w:pPr>
@@ -1926,12 +2302,10 @@
         <w:t xml:space="preserve">* </w:t>
       </w:r>
       <w:proofErr w:type="spellStart"/>
-      <w:proofErr w:type="gramStart"/>
       <w:r>
         <w:t>services.AddScoped</w:t>
       </w:r>
       <w:proofErr w:type="spellEnd"/>
-      <w:proofErr w:type="gramEnd"/>
       <w:r>
         <w:t>&lt;</w:t>
       </w:r>

</xml_diff>